<commit_message>
Aufgaben aktualisiert -  Jour Fix-anpassungen
</commit_message>
<xml_diff>
--- a/Dokumente/Wirtschaftlichkeitsbetrachtung.docx
+++ b/Dokumente/Wirtschaftlichkeitsbetrachtung.docx
@@ -534,7 +534,31 @@
         <w:footnoteReference w:id="2"/>
       </w:r>
       <w:r>
-        <w:t xml:space="preserve"> Wenn jeder 50te Besucher einer Seite einen Werbebanner klickt, lassen sich die Einnahmen pro Besucher auf 0,3+2/50c bis 1+15/50 also 0,34 bis 2,3cent pro Besucher beziffern. Zur Risikovermeidung wird von geringen Einnahmen ausgegangen, also 0,34cent pro Seitenbesucher. </w:t>
+        <w:t xml:space="preserve"> Wenn jeder 50te Besucher einer Seite einen Werbebanner klickt, lassen sich die Einnahmen pro Besucher auf 0,3</w:t>
+      </w:r>
+      <w:r>
+        <w:t>c</w:t>
+      </w:r>
+      <w:r>
+        <w:t>+2</w:t>
+      </w:r>
+      <w:r>
+        <w:t>c/50</w:t>
+      </w:r>
+      <w:r>
+        <w:t xml:space="preserve"> bis 1</w:t>
+      </w:r>
+      <w:r>
+        <w:t>c</w:t>
+      </w:r>
+      <w:r>
+        <w:t>+15</w:t>
+      </w:r>
+      <w:r>
+        <w:t>c</w:t>
+      </w:r>
+      <w:r>
+        <w:t xml:space="preserve">/50 also 0,34 bis 2,3cent pro Besucher beziffern. Zur Risikovermeidung wird von geringen Einnahmen ausgegangen, also 0,34cent pro Seitenbesucher. </w:t>
       </w:r>
     </w:p>
     <w:p>
@@ -1486,7 +1510,7 @@
 </file>
 
 <file path=customXml/itemProps1.xml><?xml version="1.0" encoding="utf-8"?>
-<ds:datastoreItem xmlns:ds="http://schemas.openxmlformats.org/officeDocument/2006/customXml" ds:itemID="{C980A83F-B217-4763-8AAC-7E5629FDF374}">
+<ds:datastoreItem xmlns:ds="http://schemas.openxmlformats.org/officeDocument/2006/customXml" ds:itemID="{47AE4E7F-9281-4ED6-8F61-3E11727913C2}">
   <ds:schemaRefs>
     <ds:schemaRef ds:uri="http://schemas.openxmlformats.org/officeDocument/2006/bibliography"/>
   </ds:schemaRefs>

</xml_diff>